<commit_message>
Added '-Group' and '-Single' flags, log file generation
You now need to include either the '-Group' flag if you're doing an analysis over many flies or the '-Single' flag if you're doing analysis of a single fly. Single fly analysis not yet supported. Log file is now generated for group analysis. Not yet for individual flies
</commit_message>
<xml_diff>
--- a/G4_Data_Analysis/Data_analysis_documentation.docx
+++ b/G4_Data_Analysis/Data_analysis_documentation.docx
@@ -165,30 +165,18 @@
           <w:numId w:val="4"/>
         </w:numPr>
       </w:pPr>
-      <w:r>
-        <w:fldChar w:fldCharType="begin"/>
-      </w:r>
-      <w:r>
-        <w:instrText xml:space="preserve"> HYPERLINK  \l "addModule" </w:instrText>
-      </w:r>
-      <w:r>
-        <w:fldChar w:fldCharType="separate"/>
-      </w:r>
-      <w:r>
-        <w:rPr>
-          <w:rStyle w:val="Hyperlink"/>
-        </w:rPr>
-        <w:t>Adding new modules</w:t>
-      </w:r>
-      <w:r>
-        <w:fldChar w:fldCharType="end"/>
-      </w:r>
-      <w:bookmarkStart w:id="0" w:name="_GoBack"/>
-      <w:bookmarkEnd w:id="0"/>
-    </w:p>
-    <w:p/>
-    <w:p>
-      <w:bookmarkStart w:id="1" w:name="newFormat"/>
+      <w:hyperlink w:anchor="addModule" w:history="1">
+        <w:r>
+          <w:rPr>
+            <w:rStyle w:val="Hyperlink"/>
+          </w:rPr>
+          <w:t>Adding new modules</w:t>
+        </w:r>
+      </w:hyperlink>
+    </w:p>
+    <w:p/>
+    <w:p>
+      <w:bookmarkStart w:id="0" w:name="newFormat"/>
       <w:r>
         <w:rPr>
           <w:b/>
@@ -197,7 +185,7 @@
         <w:t>New Format:</w:t>
       </w:r>
     </w:p>
-    <w:bookmarkEnd w:id="1"/>
+    <w:bookmarkEnd w:id="0"/>
     <w:p/>
     <w:p>
       <w:r>
@@ -322,8 +310,8 @@
           <w:bCs/>
         </w:rPr>
       </w:pPr>
-      <w:bookmarkStart w:id="2" w:name="appearanceSettings"/>
-      <w:bookmarkEnd w:id="2"/>
+      <w:bookmarkStart w:id="1" w:name="appearanceSettings"/>
+      <w:bookmarkEnd w:id="1"/>
       <w:r>
         <w:rPr>
           <w:b/>
@@ -448,9 +436,6 @@
       <w:r>
         <w:t xml:space="preserve"> </w:t>
       </w:r>
-      <w:r>
-        <w:t>\</w:t>
-      </w:r>
     </w:p>
     <w:p>
       <w:pPr>
@@ -478,7 +463,7 @@
         </w:numPr>
       </w:pPr>
       <w:r>
-        <w:t>These control how the histograms from 2 are annotated – font, date range of the data, line type, and many other things. Please make sure this is updated if you are creating histograms.</w:t>
+        <w:t xml:space="preserve">These control how the histograms from 2 are annotated – font, line type, and many other things. </w:t>
       </w:r>
     </w:p>
     <w:p>
@@ -605,23 +590,30 @@
         <w:ind w:firstLine="720"/>
       </w:pPr>
       <w:r>
-        <w:t xml:space="preserve">Most of these settings will likely stay the same from one run to the </w:t>
-      </w:r>
-      <w:proofErr w:type="gramStart"/>
-      <w:r>
-        <w:t>next, but</w:t>
-      </w:r>
-      <w:proofErr w:type="gramEnd"/>
-      <w:r>
-        <w:t xml:space="preserve"> ensure any strings in the </w:t>
-      </w:r>
-      <w:proofErr w:type="spellStart"/>
-      <w:r>
-        <w:t>histogram_annotation_settings</w:t>
-      </w:r>
-      <w:proofErr w:type="spellEnd"/>
-      <w:r>
-        <w:t xml:space="preserve"> are accurate, if nothing else. These settings may be more heavily adjusted if you want to produce nice looking figures with custom colors, line widths, etc.</w:t>
+        <w:t>Most of these settings will likely stay the same from one run to the next</w:t>
+      </w:r>
+      <w:r>
+        <w:t>. I have tried to put all the settings that will change regularly in the actual tool file, which we’ll get to next</w:t>
+      </w:r>
+      <w:r>
+        <w:t>.</w:t>
+      </w:r>
+      <w:r>
+        <w:t xml:space="preserve"> </w:t>
+      </w:r>
+      <w:r>
+        <w:t xml:space="preserve">The </w:t>
+      </w:r>
+      <w:proofErr w:type="spellStart"/>
+      <w:r>
+        <w:t>DA_plot_settings</w:t>
+      </w:r>
+      <w:proofErr w:type="spellEnd"/>
+      <w:r>
+        <w:t xml:space="preserve"> </w:t>
+      </w:r>
+      <w:r>
+        <w:t>may be more heavily adjusted if you want to produce nice looking figures with custom colors, line widths, etc.</w:t>
       </w:r>
     </w:p>
     <w:p/>
@@ -632,8 +624,8 @@
           <w:bCs/>
         </w:rPr>
       </w:pPr>
-      <w:bookmarkStart w:id="3" w:name="dataSettings"/>
-      <w:bookmarkEnd w:id="3"/>
+      <w:bookmarkStart w:id="2" w:name="dataSettings"/>
+      <w:bookmarkEnd w:id="2"/>
       <w:r>
         <w:rPr>
           <w:b/>
@@ -751,6 +743,7 @@
         <w:ind w:firstLine="720"/>
       </w:pPr>
       <w:r>
+        <w:lastRenderedPageBreak/>
         <w:t>End</w:t>
       </w:r>
     </w:p>
@@ -833,7 +826,13 @@
         </w:numPr>
       </w:pPr>
       <w:r>
-        <w:t>This is a variable of type string. It should be the name of your processed data files. For example, if the experiments you are analyzing have processed files called G4_Data_Processed.mat, then this variable should be set equal to ‘G4_Data_Processed.’  Please make sure all fly folders in this analysis have their processed files named the same way. Any that are named differently will not be included in the analysis.</w:t>
+        <w:t>This is a variable of type string. It should be the name of your processed data files. For example, if the experiments you are analyzing have processed files called G4_Data_Processed.mat, then this variable should be set equal to ‘G4_Data_Processed’</w:t>
+      </w:r>
+      <w:r>
+        <w:t>.</w:t>
+      </w:r>
+      <w:r>
+        <w:t xml:space="preserve">  Please make sure all fly folders in this analysis have their processed files named the same way. Any that are named differently will not be included in the analysis.</w:t>
       </w:r>
     </w:p>
     <w:p>
@@ -894,7 +893,16 @@
         </w:numPr>
       </w:pPr>
       <w:r>
-        <w:t>This is an array of strings. Create one array item for each genotype being compared in this analysis.</w:t>
+        <w:t>This is an array of strings. Create one array item for each genotype</w:t>
+      </w:r>
+      <w:r>
+        <w:t xml:space="preserve"> (or group)</w:t>
+      </w:r>
+      <w:r>
+        <w:t xml:space="preserve"> being compared in this analysis</w:t>
+      </w:r>
+      <w:r>
+        <w:t>.</w:t>
       </w:r>
     </w:p>
     <w:p>
@@ -907,23 +915,15 @@
       </w:pPr>
       <w:proofErr w:type="spellStart"/>
       <w:r>
-        <w:t>Self.OL_conds</w:t>
-      </w:r>
-      <w:proofErr w:type="spellEnd"/>
-      <w:r>
-        <w:t xml:space="preserve">, </w:t>
-      </w:r>
-      <w:proofErr w:type="spellStart"/>
-      <w:r>
-        <w:t>self.CL_conds</w:t>
-      </w:r>
-      <w:proofErr w:type="spellEnd"/>
-      <w:r>
-        <w:t xml:space="preserve">, </w:t>
-      </w:r>
-      <w:proofErr w:type="spellStart"/>
-      <w:r>
-        <w:t>self.TC_conds</w:t>
+        <w:t>Self.histogram_annotation_</w:t>
+      </w:r>
+      <w:proofErr w:type="gramStart"/>
+      <w:r>
+        <w:t>settings.date</w:t>
+      </w:r>
+      <w:proofErr w:type="gramEnd"/>
+      <w:r>
+        <w:t>_range</w:t>
       </w:r>
       <w:proofErr w:type="spellEnd"/>
       <w:r>
@@ -939,6 +939,59 @@
         </w:numPr>
       </w:pPr>
       <w:r>
+        <w:t xml:space="preserve">This is part of the histogram annotation settings from </w:t>
+      </w:r>
+      <w:proofErr w:type="spellStart"/>
+      <w:r>
+        <w:t>DA_plot_settings.m</w:t>
+      </w:r>
+      <w:proofErr w:type="spellEnd"/>
+      <w:r>
+        <w:t xml:space="preserve">. But this string should be changed regularly. It is the range of dates which the data is from and will be part of the histogram labels. Please make sure this is up to date. </w:t>
+      </w:r>
+    </w:p>
+    <w:p>
+      <w:pPr>
+        <w:pStyle w:val="ListParagraph"/>
+        <w:numPr>
+          <w:ilvl w:val="0"/>
+          <w:numId w:val="2"/>
+        </w:numPr>
+      </w:pPr>
+      <w:proofErr w:type="spellStart"/>
+      <w:r>
+        <w:t>Self.OL_conds</w:t>
+      </w:r>
+      <w:proofErr w:type="spellEnd"/>
+      <w:r>
+        <w:t xml:space="preserve">, </w:t>
+      </w:r>
+      <w:proofErr w:type="spellStart"/>
+      <w:r>
+        <w:t>self.CL_conds</w:t>
+      </w:r>
+      <w:proofErr w:type="spellEnd"/>
+      <w:r>
+        <w:t xml:space="preserve">, </w:t>
+      </w:r>
+      <w:proofErr w:type="spellStart"/>
+      <w:r>
+        <w:t>self.TC_conds</w:t>
+      </w:r>
+      <w:proofErr w:type="spellEnd"/>
+      <w:r>
+        <w:t>.</w:t>
+      </w:r>
+    </w:p>
+    <w:p>
+      <w:pPr>
+        <w:pStyle w:val="ListParagraph"/>
+        <w:numPr>
+          <w:ilvl w:val="1"/>
+          <w:numId w:val="2"/>
+        </w:numPr>
+      </w:pPr>
+      <w:r>
         <w:t>These variables allow you to customize how you’d like your trials arranged in your figures. If you want multiple figures, then make this variable a cell array, with each element being a regular array. For example:</w:t>
       </w:r>
       <w:r>
@@ -1002,6 +1055,7 @@
         <w:br/>
       </w:r>
       <w:r>
+        <w:lastRenderedPageBreak/>
         <w:br/>
         <w:t>Trial 9                         Trial 11</w:t>
       </w:r>
@@ -1010,9 +1064,6 @@
       </w:r>
       <w:r>
         <w:br/>
-      </w:r>
-      <w:r>
-        <w:lastRenderedPageBreak/>
         <w:t>Trial 13</w:t>
       </w:r>
       <w:r>
@@ -1081,8 +1132,18 @@
           <w:numId w:val="2"/>
         </w:numPr>
       </w:pPr>
-      <w:r>
-        <w:t>The next setting has a little bit of code to it. This code generates condition names for one’s timeseries plots. Let’s go through it.</w:t>
+      <w:proofErr w:type="spellStart"/>
+      <w:proofErr w:type="gramStart"/>
+      <w:r>
+        <w:t>self.OL</w:t>
+      </w:r>
+      <w:proofErr w:type="gramEnd"/>
+      <w:r>
+        <w:t>_conds_durations</w:t>
+      </w:r>
+      <w:proofErr w:type="spellEnd"/>
+      <w:r>
+        <w:t xml:space="preserve">. </w:t>
       </w:r>
     </w:p>
     <w:p>
@@ -1093,6 +1154,120 @@
           <w:numId w:val="2"/>
         </w:numPr>
       </w:pPr>
+      <w:r>
+        <w:t xml:space="preserve">This array should be set up exactly the same as </w:t>
+      </w:r>
+      <w:proofErr w:type="spellStart"/>
+      <w:r>
+        <w:t xml:space="preserve">your </w:t>
+      </w:r>
+      <w:proofErr w:type="gramStart"/>
+      <w:r>
+        <w:t>self.OL</w:t>
+      </w:r>
+      <w:proofErr w:type="gramEnd"/>
+      <w:r>
+        <w:t>_conds</w:t>
+      </w:r>
+      <w:proofErr w:type="spellEnd"/>
+      <w:r>
+        <w:t xml:space="preserve"> array, except each element, instead of being the condition number you want in that place, should be the duration of that condition number. These durations will be used to set the x axis limits of each </w:t>
+      </w:r>
+      <w:proofErr w:type="gramStart"/>
+      <w:r>
+        <w:t>graph</w:t>
+      </w:r>
+      <w:proofErr w:type="gramEnd"/>
+      <w:r>
+        <w:t xml:space="preserve"> so trials of different length are not all forced on to one size axis. Please note that this array must be exactly the same size and shape as the </w:t>
+      </w:r>
+      <w:proofErr w:type="spellStart"/>
+      <w:r>
+        <w:t>OL_conds</w:t>
+      </w:r>
+      <w:proofErr w:type="spellEnd"/>
+      <w:r>
+        <w:t xml:space="preserve"> array. </w:t>
+      </w:r>
+      <w:r>
+        <w:br/>
+      </w:r>
+    </w:p>
+    <w:p>
+      <w:pPr>
+        <w:pStyle w:val="ListParagraph"/>
+        <w:numPr>
+          <w:ilvl w:val="0"/>
+          <w:numId w:val="2"/>
+        </w:numPr>
+      </w:pPr>
+      <w:proofErr w:type="spellStart"/>
+      <w:proofErr w:type="gramStart"/>
+      <w:r>
+        <w:t>self.OL</w:t>
+      </w:r>
+      <w:proofErr w:type="gramEnd"/>
+      <w:r>
+        <w:t>_conds_axis_labels</w:t>
+      </w:r>
+      <w:proofErr w:type="spellEnd"/>
+      <w:r>
+        <w:t xml:space="preserve">. </w:t>
+      </w:r>
+    </w:p>
+    <w:p>
+      <w:pPr>
+        <w:pStyle w:val="ListParagraph"/>
+        <w:numPr>
+          <w:ilvl w:val="1"/>
+          <w:numId w:val="2"/>
+        </w:numPr>
+      </w:pPr>
+      <w:bookmarkStart w:id="3" w:name="_GoBack"/>
+      <w:bookmarkEnd w:id="3"/>
+      <w:r>
+        <w:t xml:space="preserve">This should be a cell array with an element for each figure (so it should have the same number of cell elements as </w:t>
+      </w:r>
+      <w:proofErr w:type="spellStart"/>
+      <w:r>
+        <w:t>OL_conds</w:t>
+      </w:r>
+      <w:proofErr w:type="spellEnd"/>
+      <w:r>
+        <w:t xml:space="preserve">). In each cell array element, there should be a </w:t>
+      </w:r>
+      <w:proofErr w:type="gramStart"/>
+      <w:r>
+        <w:t>2 element</w:t>
+      </w:r>
+      <w:proofErr w:type="gramEnd"/>
+      <w:r>
+        <w:t xml:space="preserve"> vector with strings corresponding to [x-axis-label, y-axis-label]. These will be used to label the x and y axes in your figure. Note that all plots on a single figure should have the same axis labels. </w:t>
+      </w:r>
+      <w:r>
+        <w:br/>
+      </w:r>
+    </w:p>
+    <w:p>
+      <w:pPr>
+        <w:pStyle w:val="ListParagraph"/>
+        <w:numPr>
+          <w:ilvl w:val="0"/>
+          <w:numId w:val="2"/>
+        </w:numPr>
+      </w:pPr>
+      <w:r>
+        <w:t>The next setting has a little bit of code to it. This code generates condition names for one’s timeseries plots. Let’s go through it.</w:t>
+      </w:r>
+    </w:p>
+    <w:p>
+      <w:pPr>
+        <w:pStyle w:val="ListParagraph"/>
+        <w:numPr>
+          <w:ilvl w:val="1"/>
+          <w:numId w:val="2"/>
+        </w:numPr>
+      </w:pPr>
       <w:proofErr w:type="spellStart"/>
       <w:r>
         <w:t>Self.timeseries_plot_</w:t>
@@ -1121,7 +1296,11 @@
       </w:r>
       <w:r>
         <w:br/>
-        <w:t>There may be other arrays you can iterate through to create plot names. These might include looms, sweeps, or wide-field rotations. They should all contain string elements. Below, you can then use for loops to iterate through these and assign a title to each element in your cell array. Please note you will need to alter the numbers inside each for loop to adjust for your protocol. We are working to make this process more abstracted.</w:t>
+        <w:t xml:space="preserve">There may be other arrays you can iterate through to create plot names. These might include looms, sweeps, or wide-field rotations. They should all contain string elements. Below, you can then use for loops to iterate through these and assign a title to each element in your cell array. Please note you will need to alter the numbers inside each for loop to adjust for your protocol. We are working to </w:t>
+      </w:r>
+      <w:r>
+        <w:lastRenderedPageBreak/>
+        <w:t>make this process more abstracted.</w:t>
       </w:r>
       <w:r>
         <w:br/>
@@ -1494,7 +1673,11 @@
         <w:ind w:firstLine="360"/>
       </w:pPr>
       <w:r>
-        <w:t>This in itself will not run the analysis. What it does is creates an object, da, with all of your settings stored in it and the options for whatever flags you passed in turned on. You can use this object to double check if everything is correct if you would like. For example, you could now type “</w:t>
+        <w:t xml:space="preserve">This in itself will not run the analysis. What it does is creates an object, da, with all of your settings stored in it and the options for whatever flags you passed in turned on. You can use </w:t>
+      </w:r>
+      <w:r>
+        <w:lastRenderedPageBreak/>
+        <w:t>this object to double check if everything is correct if you would like. For example, you could now type “</w:t>
       </w:r>
       <w:proofErr w:type="spellStart"/>
       <w:proofErr w:type="gramStart"/>
@@ -1648,7 +1831,6 @@
     </w:p>
     <w:p>
       <w:r>
-        <w:lastRenderedPageBreak/>
         <w:t>Coming soon</w:t>
       </w:r>
     </w:p>
@@ -2178,6 +2360,7 @@
     <w:lsdException w:name="HTML Sample" w:semiHidden="1" w:unhideWhenUsed="1"/>
     <w:lsdException w:name="HTML Typewriter" w:semiHidden="1" w:unhideWhenUsed="1"/>
     <w:lsdException w:name="HTML Variable" w:semiHidden="1" w:unhideWhenUsed="1"/>
+    <w:lsdException w:name="Normal Table" w:semiHidden="1" w:unhideWhenUsed="1"/>
     <w:lsdException w:name="annotation subject" w:semiHidden="1" w:unhideWhenUsed="1"/>
     <w:lsdException w:name="No List" w:semiHidden="1" w:unhideWhenUsed="1"/>
     <w:lsdException w:name="Outline List 1" w:semiHidden="1" w:unhideWhenUsed="1"/>
@@ -2224,8 +2407,10 @@
     <w:lsdException w:name="Table Subtle 2" w:semiHidden="1" w:unhideWhenUsed="1"/>
     <w:lsdException w:name="Table Web 1" w:semiHidden="1" w:unhideWhenUsed="1"/>
     <w:lsdException w:name="Table Web 2" w:semiHidden="1" w:unhideWhenUsed="1"/>
+    <w:lsdException w:name="Table Web 3" w:semiHidden="1" w:unhideWhenUsed="1"/>
     <w:lsdException w:name="Balloon Text" w:semiHidden="1" w:unhideWhenUsed="1"/>
     <w:lsdException w:name="Table Grid" w:uiPriority="39"/>
+    <w:lsdException w:name="Table Theme" w:semiHidden="1" w:unhideWhenUsed="1"/>
     <w:lsdException w:name="Placeholder Text" w:semiHidden="1"/>
     <w:lsdException w:name="No Spacing" w:uiPriority="1" w:qFormat="1"/>
     <w:lsdException w:name="Light Shading" w:uiPriority="60"/>

</xml_diff>

<commit_message>
Added data analysis module to get trial durations from processed data
You can now leave out the "OL_conds" and "OL_conds_durations" settings and they will both automatically be generated. if you include the OL_conds array but do not set the durations, the durations will be automatically generated. Howver, you cannot set the OL_conds_durations and leave OL_conds blank.
</commit_message>
<xml_diff>
--- a/G4_Data_Analysis/Data_analysis_documentation.docx
+++ b/G4_Data_Analysis/Data_analysis_documentation.docx
@@ -1163,15 +1163,15 @@
       </w:r>
       <w:proofErr w:type="gramStart"/>
       <w:r>
-        <w:t>self.OL</w:t>
+        <w:t>self</w:t>
+      </w:r>
+      <w:proofErr w:type="spellEnd"/>
+      <w:r>
+        <w:t>.OL</w:t>
       </w:r>
       <w:proofErr w:type="gramEnd"/>
       <w:r>
-        <w:t>_conds</w:t>
-      </w:r>
-      <w:proofErr w:type="spellEnd"/>
-      <w:r>
-        <w:t xml:space="preserve"> array, except each element, instead of being the condition number you want in that place, should be the duration of that condition number. These durations will be used to set the x axis limits of each </w:t>
+        <w:t xml:space="preserve">_conds array, except each element, instead of being the condition number you want in that place, should be the duration of that condition number. These durations will be used to set the x axis limits of each </w:t>
       </w:r>
       <w:proofErr w:type="gramStart"/>
       <w:r>
@@ -1223,8 +1223,6 @@
           <w:numId w:val="2"/>
         </w:numPr>
       </w:pPr>
-      <w:bookmarkStart w:id="3" w:name="_GoBack"/>
-      <w:bookmarkEnd w:id="3"/>
       <w:r>
         <w:t xml:space="preserve">This should be a cell array with an element for each figure (so it should have the same number of cell elements as </w:t>
       </w:r>
@@ -1375,8 +1373,8 @@
           <w:bCs/>
         </w:rPr>
       </w:pPr>
-      <w:bookmarkStart w:id="4" w:name="running"/>
-      <w:bookmarkEnd w:id="4"/>
+      <w:bookmarkStart w:id="3" w:name="running"/>
+      <w:bookmarkEnd w:id="3"/>
       <w:r>
         <w:rPr>
           <w:b/>
@@ -1489,7 +1487,7 @@
         </w:numPr>
       </w:pPr>
       <w:r>
-        <w:t>‘-norm1’ – normalize the data over each fly</w:t>
+        <w:t>‘-group’ – Include this if you’re analyzing many flies</w:t>
       </w:r>
     </w:p>
     <w:p>
@@ -1501,7 +1499,7 @@
         </w:numPr>
       </w:pPr>
       <w:r>
-        <w:t>‘-norm2’ – normalize the data over groups</w:t>
+        <w:t>‘-single’ – include this if you’re analyzing a single fly. NOTE: You must include either single or group flag!</w:t>
       </w:r>
     </w:p>
     <w:p>
@@ -1513,7 +1511,7 @@
         </w:numPr>
       </w:pPr>
       <w:r>
-        <w:t>‘-hist’ – plot basic histograms</w:t>
+        <w:t>‘-norm1’ – normalize the data over each fly</w:t>
       </w:r>
     </w:p>
     <w:p>
@@ -1525,15 +1523,7 @@
         </w:numPr>
       </w:pPr>
       <w:r>
-        <w:t>‘-</w:t>
-      </w:r>
-      <w:proofErr w:type="spellStart"/>
-      <w:r>
-        <w:t>TSplot</w:t>
-      </w:r>
-      <w:proofErr w:type="spellEnd"/>
-      <w:r>
-        <w:t>’ – plot open loop timeseries data</w:t>
+        <w:t>‘-norm2’ – normalize the data over groups</w:t>
       </w:r>
     </w:p>
     <w:p>
@@ -1545,15 +1535,7 @@
         </w:numPr>
       </w:pPr>
       <w:r>
-        <w:t>‘-</w:t>
-      </w:r>
-      <w:proofErr w:type="spellStart"/>
-      <w:r>
-        <w:t>CLhist</w:t>
-      </w:r>
-      <w:proofErr w:type="spellEnd"/>
-      <w:r>
-        <w:t>’ – plot closed loop histograms</w:t>
+        <w:t>‘-hist’ – plot basic histograms</w:t>
       </w:r>
     </w:p>
     <w:p>
@@ -1569,6 +1551,46 @@
       </w:r>
       <w:proofErr w:type="spellStart"/>
       <w:r>
+        <w:t>TSplot</w:t>
+      </w:r>
+      <w:proofErr w:type="spellEnd"/>
+      <w:r>
+        <w:t>’ – plot open loop timeseries data</w:t>
+      </w:r>
+    </w:p>
+    <w:p>
+      <w:pPr>
+        <w:pStyle w:val="ListParagraph"/>
+        <w:numPr>
+          <w:ilvl w:val="0"/>
+          <w:numId w:val="3"/>
+        </w:numPr>
+      </w:pPr>
+      <w:r>
+        <w:t>‘-</w:t>
+      </w:r>
+      <w:proofErr w:type="spellStart"/>
+      <w:r>
+        <w:t>CLhist</w:t>
+      </w:r>
+      <w:proofErr w:type="spellEnd"/>
+      <w:r>
+        <w:t>’ – plot closed loop histograms</w:t>
+      </w:r>
+    </w:p>
+    <w:p>
+      <w:pPr>
+        <w:pStyle w:val="ListParagraph"/>
+        <w:numPr>
+          <w:ilvl w:val="0"/>
+          <w:numId w:val="3"/>
+        </w:numPr>
+      </w:pPr>
+      <w:r>
+        <w:t>‘-</w:t>
+      </w:r>
+      <w:proofErr w:type="spellStart"/>
+      <w:r>
         <w:t>TCplot</w:t>
       </w:r>
       <w:proofErr w:type="spellEnd"/>
@@ -1656,7 +1678,13 @@
       </w:r>
       <w:proofErr w:type="spellEnd"/>
       <w:r>
-        <w:t xml:space="preserve"> ,[1 1 1], ‘-norm1’, ‘-hist’, ‘-</w:t>
+        <w:t xml:space="preserve"> ,[1 1 1], </w:t>
+      </w:r>
+      <w:r>
+        <w:t xml:space="preserve">‘-group’, </w:t>
+      </w:r>
+      <w:r>
+        <w:t>‘-norm1’, ‘-hist’, ‘-</w:t>
       </w:r>
       <w:proofErr w:type="spellStart"/>
       <w:r>
@@ -1673,11 +1701,7 @@
         <w:ind w:firstLine="360"/>
       </w:pPr>
       <w:r>
-        <w:t xml:space="preserve">This in itself will not run the analysis. What it does is creates an object, da, with all of your settings stored in it and the options for whatever flags you passed in turned on. You can use </w:t>
-      </w:r>
-      <w:r>
-        <w:lastRenderedPageBreak/>
-        <w:t>this object to double check if everything is correct if you would like. For example, you could now type “</w:t>
+        <w:t>This in itself will not run the analysis. What it does is creates an object, da, with all of your settings stored in it and the options for whatever flags you passed in turned on. You can use this object to double check if everything is correct if you would like. For example, you could now type “</w:t>
       </w:r>
       <w:proofErr w:type="spellStart"/>
       <w:proofErr w:type="gramStart"/>
@@ -1753,18 +1777,13 @@
       </w:r>
       <w:proofErr w:type="spellStart"/>
       <w:r>
-        <w:t>create_data_analysis_</w:t>
-      </w:r>
-      <w:proofErr w:type="gramStart"/>
-      <w:r>
-        <w:t>tool</w:t>
+        <w:t>create_data_analysis_tool</w:t>
       </w:r>
       <w:proofErr w:type="spellEnd"/>
       <w:r>
         <w:t>(</w:t>
       </w:r>
       <w:proofErr w:type="spellStart"/>
-      <w:proofErr w:type="gramEnd"/>
       <w:r>
         <w:t>exp_folder</w:t>
       </w:r>
@@ -1778,7 +1797,15 @@
       </w:r>
       <w:proofErr w:type="spellEnd"/>
       <w:r>
-        <w:t>, ‘-hist’, ‘-</w:t>
+        <w:t xml:space="preserve">, </w:t>
+      </w:r>
+      <w:r>
+        <w:t xml:space="preserve">‘-group’, </w:t>
+      </w:r>
+      <w:bookmarkStart w:id="4" w:name="_GoBack"/>
+      <w:bookmarkEnd w:id="4"/>
+      <w:r>
+        <w:t>‘-hist’, ‘-</w:t>
       </w:r>
       <w:proofErr w:type="spellStart"/>
       <w:r>
@@ -2697,6 +2724,18 @@
       <w:contextualSpacing/>
     </w:pPr>
   </w:style>
+  <w:style w:type="character" w:styleId="FollowedHyperlink">
+    <w:name w:val="FollowedHyperlink"/>
+    <w:basedOn w:val="DefaultParagraphFont"/>
+    <w:uiPriority w:val="99"/>
+    <w:semiHidden/>
+    <w:unhideWhenUsed/>
+    <w:rsid w:val="00350CD0"/>
+    <w:rPr>
+      <w:color w:val="954F72" w:themeColor="followedHyperlink"/>
+      <w:u w:val="single"/>
+    </w:rPr>
+  </w:style>
 </w:styles>
 </file>
 

</xml_diff>